<commit_message>
Using the requirements documents and general background business knowledge, we create a list of candidate classes for our application. Put your list here with candidate class names one per line. 2. Now, create the CRC cards for each class noting the class name, class responsibilities, and any collaborators. At this point, you can cull the classes from the candidate list that you do not use. LEAVE THEM IN THE LIST BUT USE THE STRIKETHROUGH FONT TO SHOW THEY ARE ELIMINATED. Put the CRC cards here for the classes: Invoice has a Title a Customer Address block the total amount due and Line items Line Items have a product and Quantity and calculated total Product has a Name and Unit Price No need to render the graphic elements use text line dividers.
</commit_message>
<xml_diff>
--- a/Labs/Lab_02_Inherit_the_Wind/src/Lab 02 Inherit the Wind v1 2022.docx
+++ b/Labs/Lab_02_Inherit_the_Wind/src/Lab 02 Inherit the Wind v1 2022.docx
@@ -1,6 +1,6 @@
 
 <file path=word/document.xml><?xml version="1.0" encoding="utf-8"?>
-<w:document xmlns:wpc="http://schemas.microsoft.com/office/word/2010/wordprocessingCanvas" xmlns:cx="http://schemas.microsoft.com/office/drawing/2014/chartex" xmlns:cx1="http://schemas.microsoft.com/office/drawing/2015/9/8/chartex" xmlns:cx2="http://schemas.microsoft.com/office/drawing/2015/10/21/chartex" xmlns:cx3="http://schemas.microsoft.com/office/drawing/2016/5/9/chartex" xmlns:cx4="http://schemas.microsoft.com/office/drawing/2016/5/10/chartex" xmlns:cx5="http://schemas.microsoft.com/office/drawing/2016/5/11/chartex" xmlns:cx6="http://schemas.microsoft.com/office/drawing/2016/5/12/chartex" xmlns:cx7="http://schemas.microsoft.com/office/drawing/2016/5/13/chartex" xmlns:cx8="http://schemas.microsoft.com/office/drawing/2016/5/14/chartex" xmlns:mc="http://schemas.openxmlformats.org/markup-compatibility/2006" xmlns:aink="http://schemas.microsoft.com/office/drawing/2016/ink" xmlns:am3d="http://schemas.microsoft.com/office/drawing/2017/model3d" xmlns:o="urn:schemas-microsoft-com:office:office" xmlns:r="http://schemas.openxmlformats.org/officeDocument/2006/relationships" xmlns:m="http://schemas.openxmlformats.org/officeDocument/2006/math" xmlns:v="urn:schemas-microsoft-com:vml" xmlns:wp14="http://schemas.microsoft.com/office/word/2010/wordprocessingDrawing" xmlns:wp="http://schemas.openxmlformats.org/drawingml/2006/wordprocessingDrawing" xmlns:w10="urn:schemas-microsoft-com:office:word" xmlns:w="http://schemas.openxmlformats.org/wordprocessingml/2006/main" xmlns:w14="http://schemas.microsoft.com/office/word/2010/wordml" xmlns:w15="http://schemas.microsoft.com/office/word/2012/wordml" xmlns:w16cid="http://schemas.microsoft.com/office/word/2016/wordml/cid" xmlns:w16se="http://schemas.microsoft.com/office/word/2015/wordml/symex" xmlns:wpg="http://schemas.microsoft.com/office/word/2010/wordprocessingGroup" xmlns:wpi="http://schemas.microsoft.com/office/word/2010/wordprocessingInk" xmlns:wne="http://schemas.microsoft.com/office/word/2006/wordml" xmlns:wps="http://schemas.microsoft.com/office/word/2010/wordprocessingShape" mc:Ignorable="w14 w15 w16se w16cid wp14">
+<w:document xmlns:wpc="http://schemas.microsoft.com/office/word/2010/wordprocessingCanvas" xmlns:cx="http://schemas.microsoft.com/office/drawing/2014/chartex" xmlns:cx1="http://schemas.microsoft.com/office/drawing/2015/9/8/chartex" xmlns:cx2="http://schemas.microsoft.com/office/drawing/2015/10/21/chartex" xmlns:cx3="http://schemas.microsoft.com/office/drawing/2016/5/9/chartex" xmlns:cx4="http://schemas.microsoft.com/office/drawing/2016/5/10/chartex" xmlns:cx5="http://schemas.microsoft.com/office/drawing/2016/5/11/chartex" xmlns:cx6="http://schemas.microsoft.com/office/drawing/2016/5/12/chartex" xmlns:cx7="http://schemas.microsoft.com/office/drawing/2016/5/13/chartex" xmlns:cx8="http://schemas.microsoft.com/office/drawing/2016/5/14/chartex" xmlns:mc="http://schemas.openxmlformats.org/markup-compatibility/2006" xmlns:aink="http://schemas.microsoft.com/office/drawing/2016/ink" xmlns:am3d="http://schemas.microsoft.com/office/drawing/2017/model3d" xmlns:o="urn:schemas-microsoft-com:office:office" xmlns:oel="http://schemas.microsoft.com/office/2019/extlst" xmlns:r="http://schemas.openxmlformats.org/officeDocument/2006/relationships" xmlns:m="http://schemas.openxmlformats.org/officeDocument/2006/math" xmlns:v="urn:schemas-microsoft-com:vml" xmlns:wp14="http://schemas.microsoft.com/office/word/2010/wordprocessingDrawing" xmlns:wp="http://schemas.openxmlformats.org/drawingml/2006/wordprocessingDrawing" xmlns:w10="urn:schemas-microsoft-com:office:word" xmlns:w="http://schemas.openxmlformats.org/wordprocessingml/2006/main" xmlns:w14="http://schemas.microsoft.com/office/word/2010/wordml" xmlns:w15="http://schemas.microsoft.com/office/word/2012/wordml" xmlns:w16cex="http://schemas.microsoft.com/office/word/2018/wordml/cex" xmlns:w16cid="http://schemas.microsoft.com/office/word/2016/wordml/cid" xmlns:w16="http://schemas.microsoft.com/office/word/2018/wordml" xmlns:w16sdtdh="http://schemas.microsoft.com/office/word/2020/wordml/sdtdatahash" xmlns:w16se="http://schemas.microsoft.com/office/word/2015/wordml/symex" xmlns:wpg="http://schemas.microsoft.com/office/word/2010/wordprocessingGroup" xmlns:wpi="http://schemas.microsoft.com/office/word/2010/wordprocessingInk" xmlns:wne="http://schemas.microsoft.com/office/word/2006/wordml" xmlns:wps="http://schemas.microsoft.com/office/word/2010/wordprocessingShape" mc:Ignorable="w14 w15 w16se w16cid w16 w16cex w16sdtdh wp14">
   <w:body>
     <w:p>
       <w:pPr>
@@ -1689,88 +1689,173 @@
         <w:rPr>
           <w:rFonts w:ascii="Open Sans" w:hAnsi="Open Sans" w:cs="Open Sans"/>
         </w:rPr>
-        <w:t>UML Class Diagram</w:t>
-      </w:r>
-      <w:r>
+        <w:t>UML Class Diagram:</w:t>
+      </w:r>
+    </w:p>
+    <w:p>
+      <w:r>
+        <w:t xml:space="preserve">Create a single UML diagram that shows the Inheritance hierarchy for Person Worker and </w:t>
+      </w:r>
+      <w:proofErr w:type="spellStart"/>
+      <w:r>
+        <w:t>SalaryWorker</w:t>
+      </w:r>
+      <w:proofErr w:type="spellEnd"/>
+      <w:r>
+        <w:br/>
+      </w:r>
+      <w:r>
+        <w:br/>
+      </w:r>
+      <w:r>
+        <w:lastRenderedPageBreak/>
+        <w:t>Insert the diagram here along with your screen shots.</w:t>
+      </w:r>
+      <w:r>
+        <w:br/>
+      </w:r>
+      <w:r>
+        <w:drawing>
+          <wp:inline distT="0" distB="0" distL="0" distR="0" wp14:anchorId="04C7B95E" wp14:editId="6C440DD0">
+            <wp:extent cx="5943600" cy="3660775"/>
+            <wp:effectExtent l="0" t="0" r="0" b="0"/>
+            <wp:docPr id="1556721569" name="Picture 1" descr="A screenshot of a computer&#10;&#10;Description automatically generated"/>
+            <wp:cNvGraphicFramePr>
+              <a:graphicFrameLocks xmlns:a="http://schemas.openxmlformats.org/drawingml/2006/main" noChangeAspect="1"/>
+            </wp:cNvGraphicFramePr>
+            <a:graphic xmlns:a="http://schemas.openxmlformats.org/drawingml/2006/main">
+              <a:graphicData uri="http://schemas.openxmlformats.org/drawingml/2006/picture">
+                <pic:pic xmlns:pic="http://schemas.openxmlformats.org/drawingml/2006/picture">
+                  <pic:nvPicPr>
+                    <pic:cNvPr id="1556721569" name="Picture 1" descr="A screenshot of a computer&#10;&#10;Description automatically generated"/>
+                    <pic:cNvPicPr/>
+                  </pic:nvPicPr>
+                  <pic:blipFill>
+                    <a:blip r:embed="rId11"/>
+                    <a:stretch>
+                      <a:fillRect/>
+                    </a:stretch>
+                  </pic:blipFill>
+                  <pic:spPr>
+                    <a:xfrm>
+                      <a:off x="0" y="0"/>
+                      <a:ext cx="5943600" cy="3660775"/>
+                    </a:xfrm>
+                    <a:prstGeom prst="rect">
+                      <a:avLst/>
+                    </a:prstGeom>
+                  </pic:spPr>
+                </pic:pic>
+              </a:graphicData>
+            </a:graphic>
+          </wp:inline>
+        </w:drawing>
+      </w:r>
+    </w:p>
+    <w:p>
+      <w:proofErr w:type="spellStart"/>
+      <w:r>
+        <w:t>WorkerTest</w:t>
+      </w:r>
+      <w:proofErr w:type="spellEnd"/>
+      <w:r>
+        <w:t>:</w:t>
+      </w:r>
+    </w:p>
+    <w:p>
+      <w:r>
+        <w:drawing>
+          <wp:inline distT="0" distB="0" distL="0" distR="0" wp14:anchorId="1F543BAE" wp14:editId="10F0C898">
+            <wp:extent cx="5943600" cy="2153920"/>
+            <wp:effectExtent l="0" t="0" r="0" b="0"/>
+            <wp:docPr id="1373459152" name="Picture 1" descr="A screenshot of a computer&#10;&#10;Description automatically generated"/>
+            <wp:cNvGraphicFramePr>
+              <a:graphicFrameLocks xmlns:a="http://schemas.openxmlformats.org/drawingml/2006/main" noChangeAspect="1"/>
+            </wp:cNvGraphicFramePr>
+            <a:graphic xmlns:a="http://schemas.openxmlformats.org/drawingml/2006/main">
+              <a:graphicData uri="http://schemas.openxmlformats.org/drawingml/2006/picture">
+                <pic:pic xmlns:pic="http://schemas.openxmlformats.org/drawingml/2006/picture">
+                  <pic:nvPicPr>
+                    <pic:cNvPr id="1373459152" name="Picture 1" descr="A screenshot of a computer&#10;&#10;Description automatically generated"/>
+                    <pic:cNvPicPr/>
+                  </pic:nvPicPr>
+                  <pic:blipFill>
+                    <a:blip r:embed="rId12"/>
+                    <a:stretch>
+                      <a:fillRect/>
+                    </a:stretch>
+                  </pic:blipFill>
+                  <pic:spPr>
+                    <a:xfrm>
+                      <a:off x="0" y="0"/>
+                      <a:ext cx="5943600" cy="2153920"/>
+                    </a:xfrm>
+                    <a:prstGeom prst="rect">
+                      <a:avLst/>
+                    </a:prstGeom>
+                  </pic:spPr>
+                </pic:pic>
+              </a:graphicData>
+            </a:graphic>
+          </wp:inline>
+        </w:drawing>
+      </w:r>
+    </w:p>
+    <w:p/>
+    <w:p/>
+    <w:p>
+      <w:pPr>
+        <w:rPr>
+          <w:rFonts w:ascii="Open Sans" w:hAnsi="Open Sans"/>
+          <w:sz w:val="24"/>
+          <w:szCs w:val="24"/>
+        </w:rPr>
+      </w:pPr>
+    </w:p>
+    <w:p>
+      <w:pPr>
+        <w:rPr>
+          <w:rFonts w:ascii="Open Sans" w:hAnsi="Open Sans"/>
+        </w:rPr>
+      </w:pPr>
+    </w:p>
+    <w:p>
+      <w:pPr>
+        <w:pStyle w:val="Heading2"/>
         <w:rPr>
           <w:rFonts w:ascii="Open Sans" w:hAnsi="Open Sans" w:cs="Open Sans"/>
         </w:rPr>
-        <w:t>:</w:t>
-      </w:r>
-    </w:p>
-    <w:p>
-      <w:r>
-        <w:t xml:space="preserve">Create a single UML diagram that shows the Inheritance hierarchy for Person Worker and </w:t>
-      </w:r>
-      <w:proofErr w:type="spellStart"/>
-      <w:r>
-        <w:t>SalaryWorker</w:t>
-      </w:r>
-      <w:proofErr w:type="spellEnd"/>
-      <w:r>
-        <w:br/>
-      </w:r>
-      <w:r>
-        <w:br/>
-        <w:t>Insert the diagram here along with your screen shots.</w:t>
-      </w:r>
-      <w:r>
-        <w:br/>
-      </w:r>
-    </w:p>
-    <w:p>
-      <w:pPr>
-        <w:rPr>
-          <w:rFonts w:ascii="Open Sans" w:hAnsi="Open Sans"/>
-          <w:sz w:val="24"/>
-          <w:szCs w:val="24"/>
-        </w:rPr>
-      </w:pPr>
-    </w:p>
-    <w:p>
-      <w:pPr>
-        <w:rPr>
-          <w:rFonts w:ascii="Open Sans" w:hAnsi="Open Sans"/>
-        </w:rPr>
-      </w:pPr>
-    </w:p>
-    <w:p>
-      <w:pPr>
-        <w:pStyle w:val="Heading2"/>
+      </w:pPr>
+      <w:r>
         <w:rPr>
           <w:rFonts w:ascii="Open Sans" w:hAnsi="Open Sans" w:cs="Open Sans"/>
         </w:rPr>
-      </w:pPr>
-      <w:r>
-        <w:rPr>
-          <w:rFonts w:ascii="Open Sans" w:hAnsi="Open Sans" w:cs="Open Sans"/>
+        <w:t>Submission:</w:t>
+      </w:r>
+    </w:p>
+    <w:p>
+      <w:pPr>
+        <w:rPr>
+          <w:rFonts w:ascii="Open Sans" w:hAnsi="Open Sans"/>
+        </w:rPr>
+      </w:pPr>
+    </w:p>
+    <w:p>
+      <w:pPr>
+        <w:rPr>
+          <w:rFonts w:ascii="Open Sans" w:hAnsi="Open Sans"/>
+          <w:b/>
+          <w:sz w:val="24"/>
+          <w:szCs w:val="24"/>
+        </w:rPr>
+      </w:pPr>
+      <w:r>
+        <w:rPr>
+          <w:rFonts w:ascii="Open Sans" w:hAnsi="Open Sans"/>
+          <w:sz w:val="24"/>
+          <w:szCs w:val="24"/>
         </w:rPr>
         <w:lastRenderedPageBreak/>
-        <w:t>Submission:</w:t>
-      </w:r>
-    </w:p>
-    <w:p>
-      <w:pPr>
-        <w:rPr>
-          <w:rFonts w:ascii="Open Sans" w:hAnsi="Open Sans"/>
-        </w:rPr>
-      </w:pPr>
-    </w:p>
-    <w:p>
-      <w:pPr>
-        <w:rPr>
-          <w:rFonts w:ascii="Open Sans" w:hAnsi="Open Sans"/>
-          <w:b/>
-          <w:sz w:val="24"/>
-          <w:szCs w:val="24"/>
-        </w:rPr>
-      </w:pPr>
-      <w:r>
-        <w:rPr>
-          <w:rFonts w:ascii="Open Sans" w:hAnsi="Open Sans"/>
-          <w:sz w:val="24"/>
-          <w:szCs w:val="24"/>
-        </w:rPr>
         <w:t>Submit the link to your GitHub repo for this Lab.</w:t>
       </w:r>
       <w:r>
@@ -1779,7 +1864,7 @@
           <w:sz w:val="24"/>
           <w:szCs w:val="24"/>
         </w:rPr>
-        <w:t xml:space="preserve">  (Check the link </w:t>
+        <w:t xml:space="preserve">  (Check the link to </w:t>
       </w:r>
       <w:proofErr w:type="gramStart"/>
       <w:r>
@@ -1788,7 +1873,7 @@
           <w:sz w:val="24"/>
           <w:szCs w:val="24"/>
         </w:rPr>
-        <w:t>to insure that</w:t>
+        <w:t>insure</w:t>
       </w:r>
       <w:proofErr w:type="gramEnd"/>
       <w:r>
@@ -1797,7 +1882,7 @@
           <w:sz w:val="24"/>
           <w:szCs w:val="24"/>
         </w:rPr>
-        <w:t xml:space="preserve"> it works correctly.)</w:t>
+        <w:t xml:space="preserve"> that it works correctly.)</w:t>
       </w:r>
       <w:r>
         <w:rPr>
@@ -1824,7 +1909,6 @@
         </w:rPr>
         <w:t xml:space="preserve">as </w:t>
       </w:r>
-      <w:bookmarkStart w:id="0" w:name="_GoBack"/>
       <w:r>
         <w:rPr>
           <w:rFonts w:ascii="Open Sans" w:hAnsi="Open Sans"/>
@@ -1852,7 +1936,6 @@
         </w:rPr>
         <w:t>.docx</w:t>
       </w:r>
-      <w:bookmarkEnd w:id="0"/>
       <w:r>
         <w:rPr>
           <w:rFonts w:ascii="Open Sans" w:hAnsi="Open Sans"/>
@@ -1870,10 +1953,10 @@
       </w:pPr>
     </w:p>
     <w:sectPr>
-      <w:headerReference w:type="default" r:id="rId11"/>
-      <w:footerReference w:type="default" r:id="rId12"/>
-      <w:headerReference w:type="first" r:id="rId13"/>
-      <w:footerReference w:type="first" r:id="rId14"/>
+      <w:headerReference w:type="default" r:id="rId13"/>
+      <w:footerReference w:type="default" r:id="rId14"/>
+      <w:headerReference w:type="first" r:id="rId15"/>
+      <w:footerReference w:type="first" r:id="rId16"/>
       <w:pgSz w:w="12240" w:h="15840"/>
       <w:pgMar w:top="1440" w:right="1440" w:bottom="1440" w:left="1440" w:header="0" w:footer="720" w:gutter="0"/>
       <w:cols w:space="720"/>
@@ -1885,7 +1968,7 @@
 </file>
 
 <file path=word/endnotes.xml><?xml version="1.0" encoding="utf-8"?>
-<w:endnotes xmlns:wpc="http://schemas.microsoft.com/office/word/2010/wordprocessingCanvas" xmlns:cx="http://schemas.microsoft.com/office/drawing/2014/chartex" xmlns:cx1="http://schemas.microsoft.com/office/drawing/2015/9/8/chartex" xmlns:cx2="http://schemas.microsoft.com/office/drawing/2015/10/21/chartex" xmlns:cx3="http://schemas.microsoft.com/office/drawing/2016/5/9/chartex" xmlns:cx4="http://schemas.microsoft.com/office/drawing/2016/5/10/chartex" xmlns:cx5="http://schemas.microsoft.com/office/drawing/2016/5/11/chartex" xmlns:cx6="http://schemas.microsoft.com/office/drawing/2016/5/12/chartex" xmlns:cx7="http://schemas.microsoft.com/office/drawing/2016/5/13/chartex" xmlns:cx8="http://schemas.microsoft.com/office/drawing/2016/5/14/chartex" xmlns:mc="http://schemas.openxmlformats.org/markup-compatibility/2006" xmlns:aink="http://schemas.microsoft.com/office/drawing/2016/ink" xmlns:am3d="http://schemas.microsoft.com/office/drawing/2017/model3d" xmlns:o="urn:schemas-microsoft-com:office:office" xmlns:r="http://schemas.openxmlformats.org/officeDocument/2006/relationships" xmlns:m="http://schemas.openxmlformats.org/officeDocument/2006/math" xmlns:v="urn:schemas-microsoft-com:vml" xmlns:wp14="http://schemas.microsoft.com/office/word/2010/wordprocessingDrawing" xmlns:wp="http://schemas.openxmlformats.org/drawingml/2006/wordprocessingDrawing" xmlns:w10="urn:schemas-microsoft-com:office:word" xmlns:w="http://schemas.openxmlformats.org/wordprocessingml/2006/main" xmlns:w14="http://schemas.microsoft.com/office/word/2010/wordml" xmlns:w15="http://schemas.microsoft.com/office/word/2012/wordml" xmlns:w16cid="http://schemas.microsoft.com/office/word/2016/wordml/cid" xmlns:w16se="http://schemas.microsoft.com/office/word/2015/wordml/symex" xmlns:wpg="http://schemas.microsoft.com/office/word/2010/wordprocessingGroup" xmlns:wpi="http://schemas.microsoft.com/office/word/2010/wordprocessingInk" xmlns:wne="http://schemas.microsoft.com/office/word/2006/wordml" xmlns:wps="http://schemas.microsoft.com/office/word/2010/wordprocessingShape" mc:Ignorable="w14 w15 w16se w16cid wp14">
+<w:endnotes xmlns:wpc="http://schemas.microsoft.com/office/word/2010/wordprocessingCanvas" xmlns:cx="http://schemas.microsoft.com/office/drawing/2014/chartex" xmlns:cx1="http://schemas.microsoft.com/office/drawing/2015/9/8/chartex" xmlns:cx2="http://schemas.microsoft.com/office/drawing/2015/10/21/chartex" xmlns:cx3="http://schemas.microsoft.com/office/drawing/2016/5/9/chartex" xmlns:cx4="http://schemas.microsoft.com/office/drawing/2016/5/10/chartex" xmlns:cx5="http://schemas.microsoft.com/office/drawing/2016/5/11/chartex" xmlns:cx6="http://schemas.microsoft.com/office/drawing/2016/5/12/chartex" xmlns:cx7="http://schemas.microsoft.com/office/drawing/2016/5/13/chartex" xmlns:cx8="http://schemas.microsoft.com/office/drawing/2016/5/14/chartex" xmlns:mc="http://schemas.openxmlformats.org/markup-compatibility/2006" xmlns:aink="http://schemas.microsoft.com/office/drawing/2016/ink" xmlns:am3d="http://schemas.microsoft.com/office/drawing/2017/model3d" xmlns:o="urn:schemas-microsoft-com:office:office" xmlns:oel="http://schemas.microsoft.com/office/2019/extlst" xmlns:r="http://schemas.openxmlformats.org/officeDocument/2006/relationships" xmlns:m="http://schemas.openxmlformats.org/officeDocument/2006/math" xmlns:v="urn:schemas-microsoft-com:vml" xmlns:wp14="http://schemas.microsoft.com/office/word/2010/wordprocessingDrawing" xmlns:wp="http://schemas.openxmlformats.org/drawingml/2006/wordprocessingDrawing" xmlns:w10="urn:schemas-microsoft-com:office:word" xmlns:w="http://schemas.openxmlformats.org/wordprocessingml/2006/main" xmlns:w14="http://schemas.microsoft.com/office/word/2010/wordml" xmlns:w15="http://schemas.microsoft.com/office/word/2012/wordml" xmlns:w16cex="http://schemas.microsoft.com/office/word/2018/wordml/cex" xmlns:w16cid="http://schemas.microsoft.com/office/word/2016/wordml/cid" xmlns:w16="http://schemas.microsoft.com/office/word/2018/wordml" xmlns:w16sdtdh="http://schemas.microsoft.com/office/word/2020/wordml/sdtdatahash" xmlns:w16se="http://schemas.microsoft.com/office/word/2015/wordml/symex" xmlns:wpg="http://schemas.microsoft.com/office/word/2010/wordprocessingGroup" xmlns:wpi="http://schemas.microsoft.com/office/word/2010/wordprocessingInk" xmlns:wne="http://schemas.microsoft.com/office/word/2006/wordml" xmlns:wps="http://schemas.microsoft.com/office/word/2010/wordprocessingShape" mc:Ignorable="w14 w15 w16se w16cid w16 w16cex w16sdtdh wp14">
   <w:endnote w:type="separator" w:id="-1">
     <w:p>
       <w:pPr>
@@ -1910,7 +1993,7 @@
 </file>
 
 <file path=word/footer1.xml><?xml version="1.0" encoding="utf-8"?>
-<w:ftr xmlns:wpc="http://schemas.microsoft.com/office/word/2010/wordprocessingCanvas" xmlns:cx="http://schemas.microsoft.com/office/drawing/2014/chartex" xmlns:cx1="http://schemas.microsoft.com/office/drawing/2015/9/8/chartex" xmlns:cx2="http://schemas.microsoft.com/office/drawing/2015/10/21/chartex" xmlns:cx3="http://schemas.microsoft.com/office/drawing/2016/5/9/chartex" xmlns:cx4="http://schemas.microsoft.com/office/drawing/2016/5/10/chartex" xmlns:cx5="http://schemas.microsoft.com/office/drawing/2016/5/11/chartex" xmlns:cx6="http://schemas.microsoft.com/office/drawing/2016/5/12/chartex" xmlns:cx7="http://schemas.microsoft.com/office/drawing/2016/5/13/chartex" xmlns:cx8="http://schemas.microsoft.com/office/drawing/2016/5/14/chartex" xmlns:mc="http://schemas.openxmlformats.org/markup-compatibility/2006" xmlns:aink="http://schemas.microsoft.com/office/drawing/2016/ink" xmlns:am3d="http://schemas.microsoft.com/office/drawing/2017/model3d" xmlns:o="urn:schemas-microsoft-com:office:office" xmlns:r="http://schemas.openxmlformats.org/officeDocument/2006/relationships" xmlns:m="http://schemas.openxmlformats.org/officeDocument/2006/math" xmlns:v="urn:schemas-microsoft-com:vml" xmlns:wp14="http://schemas.microsoft.com/office/word/2010/wordprocessingDrawing" xmlns:wp="http://schemas.openxmlformats.org/drawingml/2006/wordprocessingDrawing" xmlns:w10="urn:schemas-microsoft-com:office:word" xmlns:w="http://schemas.openxmlformats.org/wordprocessingml/2006/main" xmlns:w14="http://schemas.microsoft.com/office/word/2010/wordml" xmlns:w15="http://schemas.microsoft.com/office/word/2012/wordml" xmlns:w16cid="http://schemas.microsoft.com/office/word/2016/wordml/cid" xmlns:w16se="http://schemas.microsoft.com/office/word/2015/wordml/symex" xmlns:wpg="http://schemas.microsoft.com/office/word/2010/wordprocessingGroup" xmlns:wpi="http://schemas.microsoft.com/office/word/2010/wordprocessingInk" xmlns:wne="http://schemas.microsoft.com/office/word/2006/wordml" xmlns:wps="http://schemas.microsoft.com/office/word/2010/wordprocessingShape" mc:Ignorable="w14 w15 w16se w16cid wp14">
+<w:ftr xmlns:wpc="http://schemas.microsoft.com/office/word/2010/wordprocessingCanvas" xmlns:cx="http://schemas.microsoft.com/office/drawing/2014/chartex" xmlns:cx1="http://schemas.microsoft.com/office/drawing/2015/9/8/chartex" xmlns:cx2="http://schemas.microsoft.com/office/drawing/2015/10/21/chartex" xmlns:cx3="http://schemas.microsoft.com/office/drawing/2016/5/9/chartex" xmlns:cx4="http://schemas.microsoft.com/office/drawing/2016/5/10/chartex" xmlns:cx5="http://schemas.microsoft.com/office/drawing/2016/5/11/chartex" xmlns:cx6="http://schemas.microsoft.com/office/drawing/2016/5/12/chartex" xmlns:cx7="http://schemas.microsoft.com/office/drawing/2016/5/13/chartex" xmlns:cx8="http://schemas.microsoft.com/office/drawing/2016/5/14/chartex" xmlns:mc="http://schemas.openxmlformats.org/markup-compatibility/2006" xmlns:aink="http://schemas.microsoft.com/office/drawing/2016/ink" xmlns:am3d="http://schemas.microsoft.com/office/drawing/2017/model3d" xmlns:o="urn:schemas-microsoft-com:office:office" xmlns:oel="http://schemas.microsoft.com/office/2019/extlst" xmlns:r="http://schemas.openxmlformats.org/officeDocument/2006/relationships" xmlns:m="http://schemas.openxmlformats.org/officeDocument/2006/math" xmlns:v="urn:schemas-microsoft-com:vml" xmlns:wp14="http://schemas.microsoft.com/office/word/2010/wordprocessingDrawing" xmlns:wp="http://schemas.openxmlformats.org/drawingml/2006/wordprocessingDrawing" xmlns:w10="urn:schemas-microsoft-com:office:word" xmlns:w="http://schemas.openxmlformats.org/wordprocessingml/2006/main" xmlns:w14="http://schemas.microsoft.com/office/word/2010/wordml" xmlns:w15="http://schemas.microsoft.com/office/word/2012/wordml" xmlns:w16cex="http://schemas.microsoft.com/office/word/2018/wordml/cex" xmlns:w16cid="http://schemas.microsoft.com/office/word/2016/wordml/cid" xmlns:w16="http://schemas.microsoft.com/office/word/2018/wordml" xmlns:w16sdtdh="http://schemas.microsoft.com/office/word/2020/wordml/sdtdatahash" xmlns:w16se="http://schemas.microsoft.com/office/word/2015/wordml/symex" xmlns:wpg="http://schemas.microsoft.com/office/word/2010/wordprocessingGroup" xmlns:wpi="http://schemas.microsoft.com/office/word/2010/wordprocessingInk" xmlns:wne="http://schemas.microsoft.com/office/word/2006/wordml" xmlns:wps="http://schemas.microsoft.com/office/word/2010/wordprocessingShape" mc:Ignorable="w14 w15 w16se w16cid w16 w16cex w16sdtdh wp14">
   <w:p>
     <w:pPr>
       <w:pStyle w:val="Footer"/>
@@ -1926,7 +2009,7 @@
 </file>
 
 <file path=word/footer2.xml><?xml version="1.0" encoding="utf-8"?>
-<w:ftr xmlns:wpc="http://schemas.microsoft.com/office/word/2010/wordprocessingCanvas" xmlns:cx="http://schemas.microsoft.com/office/drawing/2014/chartex" xmlns:cx1="http://schemas.microsoft.com/office/drawing/2015/9/8/chartex" xmlns:cx2="http://schemas.microsoft.com/office/drawing/2015/10/21/chartex" xmlns:cx3="http://schemas.microsoft.com/office/drawing/2016/5/9/chartex" xmlns:cx4="http://schemas.microsoft.com/office/drawing/2016/5/10/chartex" xmlns:cx5="http://schemas.microsoft.com/office/drawing/2016/5/11/chartex" xmlns:cx6="http://schemas.microsoft.com/office/drawing/2016/5/12/chartex" xmlns:cx7="http://schemas.microsoft.com/office/drawing/2016/5/13/chartex" xmlns:cx8="http://schemas.microsoft.com/office/drawing/2016/5/14/chartex" xmlns:mc="http://schemas.openxmlformats.org/markup-compatibility/2006" xmlns:aink="http://schemas.microsoft.com/office/drawing/2016/ink" xmlns:am3d="http://schemas.microsoft.com/office/drawing/2017/model3d" xmlns:o="urn:schemas-microsoft-com:office:office" xmlns:r="http://schemas.openxmlformats.org/officeDocument/2006/relationships" xmlns:m="http://schemas.openxmlformats.org/officeDocument/2006/math" xmlns:v="urn:schemas-microsoft-com:vml" xmlns:wp14="http://schemas.microsoft.com/office/word/2010/wordprocessingDrawing" xmlns:wp="http://schemas.openxmlformats.org/drawingml/2006/wordprocessingDrawing" xmlns:w10="urn:schemas-microsoft-com:office:word" xmlns:w="http://schemas.openxmlformats.org/wordprocessingml/2006/main" xmlns:w14="http://schemas.microsoft.com/office/word/2010/wordml" xmlns:w15="http://schemas.microsoft.com/office/word/2012/wordml" xmlns:w16cid="http://schemas.microsoft.com/office/word/2016/wordml/cid" xmlns:w16se="http://schemas.microsoft.com/office/word/2015/wordml/symex" xmlns:wpg="http://schemas.microsoft.com/office/word/2010/wordprocessingGroup" xmlns:wpi="http://schemas.microsoft.com/office/word/2010/wordprocessingInk" xmlns:wne="http://schemas.microsoft.com/office/word/2006/wordml" xmlns:wps="http://schemas.microsoft.com/office/word/2010/wordprocessingShape" mc:Ignorable="w14 w15 w16se w16cid wp14">
+<w:ftr xmlns:wpc="http://schemas.microsoft.com/office/word/2010/wordprocessingCanvas" xmlns:cx="http://schemas.microsoft.com/office/drawing/2014/chartex" xmlns:cx1="http://schemas.microsoft.com/office/drawing/2015/9/8/chartex" xmlns:cx2="http://schemas.microsoft.com/office/drawing/2015/10/21/chartex" xmlns:cx3="http://schemas.microsoft.com/office/drawing/2016/5/9/chartex" xmlns:cx4="http://schemas.microsoft.com/office/drawing/2016/5/10/chartex" xmlns:cx5="http://schemas.microsoft.com/office/drawing/2016/5/11/chartex" xmlns:cx6="http://schemas.microsoft.com/office/drawing/2016/5/12/chartex" xmlns:cx7="http://schemas.microsoft.com/office/drawing/2016/5/13/chartex" xmlns:cx8="http://schemas.microsoft.com/office/drawing/2016/5/14/chartex" xmlns:mc="http://schemas.openxmlformats.org/markup-compatibility/2006" xmlns:aink="http://schemas.microsoft.com/office/drawing/2016/ink" xmlns:am3d="http://schemas.microsoft.com/office/drawing/2017/model3d" xmlns:o="urn:schemas-microsoft-com:office:office" xmlns:oel="http://schemas.microsoft.com/office/2019/extlst" xmlns:r="http://schemas.openxmlformats.org/officeDocument/2006/relationships" xmlns:m="http://schemas.openxmlformats.org/officeDocument/2006/math" xmlns:v="urn:schemas-microsoft-com:vml" xmlns:wp14="http://schemas.microsoft.com/office/word/2010/wordprocessingDrawing" xmlns:wp="http://schemas.openxmlformats.org/drawingml/2006/wordprocessingDrawing" xmlns:w10="urn:schemas-microsoft-com:office:word" xmlns:w="http://schemas.openxmlformats.org/wordprocessingml/2006/main" xmlns:w14="http://schemas.microsoft.com/office/word/2010/wordml" xmlns:w15="http://schemas.microsoft.com/office/word/2012/wordml" xmlns:w16cex="http://schemas.microsoft.com/office/word/2018/wordml/cex" xmlns:w16cid="http://schemas.microsoft.com/office/word/2016/wordml/cid" xmlns:w16="http://schemas.microsoft.com/office/word/2018/wordml" xmlns:w16sdtdh="http://schemas.microsoft.com/office/word/2020/wordml/sdtdatahash" xmlns:w16se="http://schemas.microsoft.com/office/word/2015/wordml/symex" xmlns:wpg="http://schemas.microsoft.com/office/word/2010/wordprocessingGroup" xmlns:wpi="http://schemas.microsoft.com/office/word/2010/wordprocessingInk" xmlns:wne="http://schemas.microsoft.com/office/word/2006/wordml" xmlns:wps="http://schemas.microsoft.com/office/word/2010/wordprocessingShape" mc:Ignorable="w14 w15 w16se w16cid w16 w16cex w16sdtdh wp14">
   <w:p>
     <w:pPr>
       <w:pStyle w:val="Footer"/>
@@ -1940,7 +2023,7 @@
 </file>
 
 <file path=word/footnotes.xml><?xml version="1.0" encoding="utf-8"?>
-<w:footnotes xmlns:wpc="http://schemas.microsoft.com/office/word/2010/wordprocessingCanvas" xmlns:cx="http://schemas.microsoft.com/office/drawing/2014/chartex" xmlns:cx1="http://schemas.microsoft.com/office/drawing/2015/9/8/chartex" xmlns:cx2="http://schemas.microsoft.com/office/drawing/2015/10/21/chartex" xmlns:cx3="http://schemas.microsoft.com/office/drawing/2016/5/9/chartex" xmlns:cx4="http://schemas.microsoft.com/office/drawing/2016/5/10/chartex" xmlns:cx5="http://schemas.microsoft.com/office/drawing/2016/5/11/chartex" xmlns:cx6="http://schemas.microsoft.com/office/drawing/2016/5/12/chartex" xmlns:cx7="http://schemas.microsoft.com/office/drawing/2016/5/13/chartex" xmlns:cx8="http://schemas.microsoft.com/office/drawing/2016/5/14/chartex" xmlns:mc="http://schemas.openxmlformats.org/markup-compatibility/2006" xmlns:aink="http://schemas.microsoft.com/office/drawing/2016/ink" xmlns:am3d="http://schemas.microsoft.com/office/drawing/2017/model3d" xmlns:o="urn:schemas-microsoft-com:office:office" xmlns:r="http://schemas.openxmlformats.org/officeDocument/2006/relationships" xmlns:m="http://schemas.openxmlformats.org/officeDocument/2006/math" xmlns:v="urn:schemas-microsoft-com:vml" xmlns:wp14="http://schemas.microsoft.com/office/word/2010/wordprocessingDrawing" xmlns:wp="http://schemas.openxmlformats.org/drawingml/2006/wordprocessingDrawing" xmlns:w10="urn:schemas-microsoft-com:office:word" xmlns:w="http://schemas.openxmlformats.org/wordprocessingml/2006/main" xmlns:w14="http://schemas.microsoft.com/office/word/2010/wordml" xmlns:w15="http://schemas.microsoft.com/office/word/2012/wordml" xmlns:w16cid="http://schemas.microsoft.com/office/word/2016/wordml/cid" xmlns:w16se="http://schemas.microsoft.com/office/word/2015/wordml/symex" xmlns:wpg="http://schemas.microsoft.com/office/word/2010/wordprocessingGroup" xmlns:wpi="http://schemas.microsoft.com/office/word/2010/wordprocessingInk" xmlns:wne="http://schemas.microsoft.com/office/word/2006/wordml" xmlns:wps="http://schemas.microsoft.com/office/word/2010/wordprocessingShape" mc:Ignorable="w14 w15 w16se w16cid wp14">
+<w:footnotes xmlns:wpc="http://schemas.microsoft.com/office/word/2010/wordprocessingCanvas" xmlns:cx="http://schemas.microsoft.com/office/drawing/2014/chartex" xmlns:cx1="http://schemas.microsoft.com/office/drawing/2015/9/8/chartex" xmlns:cx2="http://schemas.microsoft.com/office/drawing/2015/10/21/chartex" xmlns:cx3="http://schemas.microsoft.com/office/drawing/2016/5/9/chartex" xmlns:cx4="http://schemas.microsoft.com/office/drawing/2016/5/10/chartex" xmlns:cx5="http://schemas.microsoft.com/office/drawing/2016/5/11/chartex" xmlns:cx6="http://schemas.microsoft.com/office/drawing/2016/5/12/chartex" xmlns:cx7="http://schemas.microsoft.com/office/drawing/2016/5/13/chartex" xmlns:cx8="http://schemas.microsoft.com/office/drawing/2016/5/14/chartex" xmlns:mc="http://schemas.openxmlformats.org/markup-compatibility/2006" xmlns:aink="http://schemas.microsoft.com/office/drawing/2016/ink" xmlns:am3d="http://schemas.microsoft.com/office/drawing/2017/model3d" xmlns:o="urn:schemas-microsoft-com:office:office" xmlns:oel="http://schemas.microsoft.com/office/2019/extlst" xmlns:r="http://schemas.openxmlformats.org/officeDocument/2006/relationships" xmlns:m="http://schemas.openxmlformats.org/officeDocument/2006/math" xmlns:v="urn:schemas-microsoft-com:vml" xmlns:wp14="http://schemas.microsoft.com/office/word/2010/wordprocessingDrawing" xmlns:wp="http://schemas.openxmlformats.org/drawingml/2006/wordprocessingDrawing" xmlns:w10="urn:schemas-microsoft-com:office:word" xmlns:w="http://schemas.openxmlformats.org/wordprocessingml/2006/main" xmlns:w14="http://schemas.microsoft.com/office/word/2010/wordml" xmlns:w15="http://schemas.microsoft.com/office/word/2012/wordml" xmlns:w16cex="http://schemas.microsoft.com/office/word/2018/wordml/cex" xmlns:w16cid="http://schemas.microsoft.com/office/word/2016/wordml/cid" xmlns:w16="http://schemas.microsoft.com/office/word/2018/wordml" xmlns:w16sdtdh="http://schemas.microsoft.com/office/word/2020/wordml/sdtdatahash" xmlns:w16se="http://schemas.microsoft.com/office/word/2015/wordml/symex" xmlns:wpg="http://schemas.microsoft.com/office/word/2010/wordprocessingGroup" xmlns:wpi="http://schemas.microsoft.com/office/word/2010/wordprocessingInk" xmlns:wne="http://schemas.microsoft.com/office/word/2006/wordml" xmlns:wps="http://schemas.microsoft.com/office/word/2010/wordprocessingShape" mc:Ignorable="w14 w15 w16se w16cid w16 w16cex w16sdtdh wp14">
   <w:footnote w:type="separator" w:id="-1">
     <w:p>
       <w:pPr>
@@ -1965,7 +2048,7 @@
 </file>
 
 <file path=word/header1.xml><?xml version="1.0" encoding="utf-8"?>
-<w:hdr xmlns:wpc="http://schemas.microsoft.com/office/word/2010/wordprocessingCanvas" xmlns:cx="http://schemas.microsoft.com/office/drawing/2014/chartex" xmlns:cx1="http://schemas.microsoft.com/office/drawing/2015/9/8/chartex" xmlns:cx2="http://schemas.microsoft.com/office/drawing/2015/10/21/chartex" xmlns:cx3="http://schemas.microsoft.com/office/drawing/2016/5/9/chartex" xmlns:cx4="http://schemas.microsoft.com/office/drawing/2016/5/10/chartex" xmlns:cx5="http://schemas.microsoft.com/office/drawing/2016/5/11/chartex" xmlns:cx6="http://schemas.microsoft.com/office/drawing/2016/5/12/chartex" xmlns:cx7="http://schemas.microsoft.com/office/drawing/2016/5/13/chartex" xmlns:cx8="http://schemas.microsoft.com/office/drawing/2016/5/14/chartex" xmlns:mc="http://schemas.openxmlformats.org/markup-compatibility/2006" xmlns:aink="http://schemas.microsoft.com/office/drawing/2016/ink" xmlns:am3d="http://schemas.microsoft.com/office/drawing/2017/model3d" xmlns:o="urn:schemas-microsoft-com:office:office" xmlns:r="http://schemas.openxmlformats.org/officeDocument/2006/relationships" xmlns:m="http://schemas.openxmlformats.org/officeDocument/2006/math" xmlns:v="urn:schemas-microsoft-com:vml" xmlns:wp14="http://schemas.microsoft.com/office/word/2010/wordprocessingDrawing" xmlns:wp="http://schemas.openxmlformats.org/drawingml/2006/wordprocessingDrawing" xmlns:w10="urn:schemas-microsoft-com:office:word" xmlns:w="http://schemas.openxmlformats.org/wordprocessingml/2006/main" xmlns:w14="http://schemas.microsoft.com/office/word/2010/wordml" xmlns:w15="http://schemas.microsoft.com/office/word/2012/wordml" xmlns:w16cid="http://schemas.microsoft.com/office/word/2016/wordml/cid" xmlns:w16se="http://schemas.microsoft.com/office/word/2015/wordml/symex" xmlns:wpg="http://schemas.microsoft.com/office/word/2010/wordprocessingGroup" xmlns:wpi="http://schemas.microsoft.com/office/word/2010/wordprocessingInk" xmlns:wne="http://schemas.microsoft.com/office/word/2006/wordml" xmlns:wps="http://schemas.microsoft.com/office/word/2010/wordprocessingShape" mc:Ignorable="w14 w15 w16se w16cid wp14">
+<w:hdr xmlns:wpc="http://schemas.microsoft.com/office/word/2010/wordprocessingCanvas" xmlns:cx="http://schemas.microsoft.com/office/drawing/2014/chartex" xmlns:cx1="http://schemas.microsoft.com/office/drawing/2015/9/8/chartex" xmlns:cx2="http://schemas.microsoft.com/office/drawing/2015/10/21/chartex" xmlns:cx3="http://schemas.microsoft.com/office/drawing/2016/5/9/chartex" xmlns:cx4="http://schemas.microsoft.com/office/drawing/2016/5/10/chartex" xmlns:cx5="http://schemas.microsoft.com/office/drawing/2016/5/11/chartex" xmlns:cx6="http://schemas.microsoft.com/office/drawing/2016/5/12/chartex" xmlns:cx7="http://schemas.microsoft.com/office/drawing/2016/5/13/chartex" xmlns:cx8="http://schemas.microsoft.com/office/drawing/2016/5/14/chartex" xmlns:mc="http://schemas.openxmlformats.org/markup-compatibility/2006" xmlns:aink="http://schemas.microsoft.com/office/drawing/2016/ink" xmlns:am3d="http://schemas.microsoft.com/office/drawing/2017/model3d" xmlns:o="urn:schemas-microsoft-com:office:office" xmlns:oel="http://schemas.microsoft.com/office/2019/extlst" xmlns:r="http://schemas.openxmlformats.org/officeDocument/2006/relationships" xmlns:m="http://schemas.openxmlformats.org/officeDocument/2006/math" xmlns:v="urn:schemas-microsoft-com:vml" xmlns:wp14="http://schemas.microsoft.com/office/word/2010/wordprocessingDrawing" xmlns:wp="http://schemas.openxmlformats.org/drawingml/2006/wordprocessingDrawing" xmlns:w10="urn:schemas-microsoft-com:office:word" xmlns:w="http://schemas.openxmlformats.org/wordprocessingml/2006/main" xmlns:w14="http://schemas.microsoft.com/office/word/2010/wordml" xmlns:w15="http://schemas.microsoft.com/office/word/2012/wordml" xmlns:w16cex="http://schemas.microsoft.com/office/word/2018/wordml/cex" xmlns:w16cid="http://schemas.microsoft.com/office/word/2016/wordml/cid" xmlns:w16="http://schemas.microsoft.com/office/word/2018/wordml" xmlns:w16sdtdh="http://schemas.microsoft.com/office/word/2020/wordml/sdtdatahash" xmlns:w16se="http://schemas.microsoft.com/office/word/2015/wordml/symex" xmlns:wpg="http://schemas.microsoft.com/office/word/2010/wordprocessingGroup" xmlns:wpi="http://schemas.microsoft.com/office/word/2010/wordprocessingInk" xmlns:wne="http://schemas.microsoft.com/office/word/2006/wordml" xmlns:wps="http://schemas.microsoft.com/office/word/2010/wordprocessingShape" mc:Ignorable="w14 w15 w16se w16cid w16 w16cex w16sdtdh wp14">
   <w:tbl>
     <w:tblPr>
       <w:tblW w:w="0" w:type="auto"/>
@@ -2023,7 +2106,7 @@
 </file>
 
 <file path=word/header2.xml><?xml version="1.0" encoding="utf-8"?>
-<w:hdr xmlns:wpc="http://schemas.microsoft.com/office/word/2010/wordprocessingCanvas" xmlns:cx="http://schemas.microsoft.com/office/drawing/2014/chartex" xmlns:cx1="http://schemas.microsoft.com/office/drawing/2015/9/8/chartex" xmlns:cx2="http://schemas.microsoft.com/office/drawing/2015/10/21/chartex" xmlns:cx3="http://schemas.microsoft.com/office/drawing/2016/5/9/chartex" xmlns:cx4="http://schemas.microsoft.com/office/drawing/2016/5/10/chartex" xmlns:cx5="http://schemas.microsoft.com/office/drawing/2016/5/11/chartex" xmlns:cx6="http://schemas.microsoft.com/office/drawing/2016/5/12/chartex" xmlns:cx7="http://schemas.microsoft.com/office/drawing/2016/5/13/chartex" xmlns:cx8="http://schemas.microsoft.com/office/drawing/2016/5/14/chartex" xmlns:mc="http://schemas.openxmlformats.org/markup-compatibility/2006" xmlns:aink="http://schemas.microsoft.com/office/drawing/2016/ink" xmlns:am3d="http://schemas.microsoft.com/office/drawing/2017/model3d" xmlns:o="urn:schemas-microsoft-com:office:office" xmlns:r="http://schemas.openxmlformats.org/officeDocument/2006/relationships" xmlns:m="http://schemas.openxmlformats.org/officeDocument/2006/math" xmlns:v="urn:schemas-microsoft-com:vml" xmlns:wp14="http://schemas.microsoft.com/office/word/2010/wordprocessingDrawing" xmlns:wp="http://schemas.openxmlformats.org/drawingml/2006/wordprocessingDrawing" xmlns:w10="urn:schemas-microsoft-com:office:word" xmlns:w="http://schemas.openxmlformats.org/wordprocessingml/2006/main" xmlns:w14="http://schemas.microsoft.com/office/word/2010/wordml" xmlns:w15="http://schemas.microsoft.com/office/word/2012/wordml" xmlns:w16cid="http://schemas.microsoft.com/office/word/2016/wordml/cid" xmlns:w16se="http://schemas.microsoft.com/office/word/2015/wordml/symex" xmlns:wpg="http://schemas.microsoft.com/office/word/2010/wordprocessingGroup" xmlns:wpi="http://schemas.microsoft.com/office/word/2010/wordprocessingInk" xmlns:wne="http://schemas.microsoft.com/office/word/2006/wordml" xmlns:wps="http://schemas.microsoft.com/office/word/2010/wordprocessingShape" mc:Ignorable="w14 w15 w16se w16cid wp14">
+<w:hdr xmlns:wpc="http://schemas.microsoft.com/office/word/2010/wordprocessingCanvas" xmlns:cx="http://schemas.microsoft.com/office/drawing/2014/chartex" xmlns:cx1="http://schemas.microsoft.com/office/drawing/2015/9/8/chartex" xmlns:cx2="http://schemas.microsoft.com/office/drawing/2015/10/21/chartex" xmlns:cx3="http://schemas.microsoft.com/office/drawing/2016/5/9/chartex" xmlns:cx4="http://schemas.microsoft.com/office/drawing/2016/5/10/chartex" xmlns:cx5="http://schemas.microsoft.com/office/drawing/2016/5/11/chartex" xmlns:cx6="http://schemas.microsoft.com/office/drawing/2016/5/12/chartex" xmlns:cx7="http://schemas.microsoft.com/office/drawing/2016/5/13/chartex" xmlns:cx8="http://schemas.microsoft.com/office/drawing/2016/5/14/chartex" xmlns:mc="http://schemas.openxmlformats.org/markup-compatibility/2006" xmlns:aink="http://schemas.microsoft.com/office/drawing/2016/ink" xmlns:am3d="http://schemas.microsoft.com/office/drawing/2017/model3d" xmlns:o="urn:schemas-microsoft-com:office:office" xmlns:oel="http://schemas.microsoft.com/office/2019/extlst" xmlns:r="http://schemas.openxmlformats.org/officeDocument/2006/relationships" xmlns:m="http://schemas.openxmlformats.org/officeDocument/2006/math" xmlns:v="urn:schemas-microsoft-com:vml" xmlns:wp14="http://schemas.microsoft.com/office/word/2010/wordprocessingDrawing" xmlns:wp="http://schemas.openxmlformats.org/drawingml/2006/wordprocessingDrawing" xmlns:w10="urn:schemas-microsoft-com:office:word" xmlns:w="http://schemas.openxmlformats.org/wordprocessingml/2006/main" xmlns:w14="http://schemas.microsoft.com/office/word/2010/wordml" xmlns:w15="http://schemas.microsoft.com/office/word/2012/wordml" xmlns:w16cex="http://schemas.microsoft.com/office/word/2018/wordml/cex" xmlns:w16cid="http://schemas.microsoft.com/office/word/2016/wordml/cid" xmlns:w16="http://schemas.microsoft.com/office/word/2018/wordml" xmlns:w16sdtdh="http://schemas.microsoft.com/office/word/2020/wordml/sdtdatahash" xmlns:w16se="http://schemas.microsoft.com/office/word/2015/wordml/symex" xmlns:wpg="http://schemas.microsoft.com/office/word/2010/wordprocessingGroup" xmlns:wpi="http://schemas.microsoft.com/office/word/2010/wordprocessingInk" xmlns:wne="http://schemas.microsoft.com/office/word/2006/wordml" xmlns:wps="http://schemas.microsoft.com/office/word/2010/wordprocessingShape" mc:Ignorable="w14 w15 w16se w16cid w16 w16cex w16sdtdh wp14">
   <w:p>
     <w:pPr>
       <w:pStyle w:val="Header"/>
@@ -2107,7 +2190,7 @@
 </file>
 
 <file path=word/numbering.xml><?xml version="1.0" encoding="utf-8"?>
-<w:numbering xmlns:wpc="http://schemas.microsoft.com/office/word/2010/wordprocessingCanvas" xmlns:cx="http://schemas.microsoft.com/office/drawing/2014/chartex" xmlns:cx1="http://schemas.microsoft.com/office/drawing/2015/9/8/chartex" xmlns:cx2="http://schemas.microsoft.com/office/drawing/2015/10/21/chartex" xmlns:cx3="http://schemas.microsoft.com/office/drawing/2016/5/9/chartex" xmlns:cx4="http://schemas.microsoft.com/office/drawing/2016/5/10/chartex" xmlns:cx5="http://schemas.microsoft.com/office/drawing/2016/5/11/chartex" xmlns:cx6="http://schemas.microsoft.com/office/drawing/2016/5/12/chartex" xmlns:cx7="http://schemas.microsoft.com/office/drawing/2016/5/13/chartex" xmlns:cx8="http://schemas.microsoft.com/office/drawing/2016/5/14/chartex" xmlns:mc="http://schemas.openxmlformats.org/markup-compatibility/2006" xmlns:aink="http://schemas.microsoft.com/office/drawing/2016/ink" xmlns:am3d="http://schemas.microsoft.com/office/drawing/2017/model3d" xmlns:o="urn:schemas-microsoft-com:office:office" xmlns:r="http://schemas.openxmlformats.org/officeDocument/2006/relationships" xmlns:m="http://schemas.openxmlformats.org/officeDocument/2006/math" xmlns:v="urn:schemas-microsoft-com:vml" xmlns:wp14="http://schemas.microsoft.com/office/word/2010/wordprocessingDrawing" xmlns:wp="http://schemas.openxmlformats.org/drawingml/2006/wordprocessingDrawing" xmlns:w10="urn:schemas-microsoft-com:office:word" xmlns:w="http://schemas.openxmlformats.org/wordprocessingml/2006/main" xmlns:w14="http://schemas.microsoft.com/office/word/2010/wordml" xmlns:w15="http://schemas.microsoft.com/office/word/2012/wordml" xmlns:w16cid="http://schemas.microsoft.com/office/word/2016/wordml/cid" xmlns:w16se="http://schemas.microsoft.com/office/word/2015/wordml/symex" xmlns:wpg="http://schemas.microsoft.com/office/word/2010/wordprocessingGroup" xmlns:wpi="http://schemas.microsoft.com/office/word/2010/wordprocessingInk" xmlns:wne="http://schemas.microsoft.com/office/word/2006/wordml" xmlns:wps="http://schemas.microsoft.com/office/word/2010/wordprocessingShape" mc:Ignorable="w14 w15 w16se w16cid wp14">
+<w:numbering xmlns:wpc="http://schemas.microsoft.com/office/word/2010/wordprocessingCanvas" xmlns:cx="http://schemas.microsoft.com/office/drawing/2014/chartex" xmlns:cx1="http://schemas.microsoft.com/office/drawing/2015/9/8/chartex" xmlns:cx2="http://schemas.microsoft.com/office/drawing/2015/10/21/chartex" xmlns:cx3="http://schemas.microsoft.com/office/drawing/2016/5/9/chartex" xmlns:cx4="http://schemas.microsoft.com/office/drawing/2016/5/10/chartex" xmlns:cx5="http://schemas.microsoft.com/office/drawing/2016/5/11/chartex" xmlns:cx6="http://schemas.microsoft.com/office/drawing/2016/5/12/chartex" xmlns:cx7="http://schemas.microsoft.com/office/drawing/2016/5/13/chartex" xmlns:cx8="http://schemas.microsoft.com/office/drawing/2016/5/14/chartex" xmlns:mc="http://schemas.openxmlformats.org/markup-compatibility/2006" xmlns:aink="http://schemas.microsoft.com/office/drawing/2016/ink" xmlns:am3d="http://schemas.microsoft.com/office/drawing/2017/model3d" xmlns:o="urn:schemas-microsoft-com:office:office" xmlns:oel="http://schemas.microsoft.com/office/2019/extlst" xmlns:r="http://schemas.openxmlformats.org/officeDocument/2006/relationships" xmlns:m="http://schemas.openxmlformats.org/officeDocument/2006/math" xmlns:v="urn:schemas-microsoft-com:vml" xmlns:wp14="http://schemas.microsoft.com/office/word/2010/wordprocessingDrawing" xmlns:wp="http://schemas.openxmlformats.org/drawingml/2006/wordprocessingDrawing" xmlns:w10="urn:schemas-microsoft-com:office:word" xmlns:w="http://schemas.openxmlformats.org/wordprocessingml/2006/main" xmlns:w14="http://schemas.microsoft.com/office/word/2010/wordml" xmlns:w15="http://schemas.microsoft.com/office/word/2012/wordml" xmlns:w16cex="http://schemas.microsoft.com/office/word/2018/wordml/cex" xmlns:w16cid="http://schemas.microsoft.com/office/word/2016/wordml/cid" xmlns:w16="http://schemas.microsoft.com/office/word/2018/wordml" xmlns:w16sdtdh="http://schemas.microsoft.com/office/word/2020/wordml/sdtdatahash" xmlns:w16se="http://schemas.microsoft.com/office/word/2015/wordml/symex" xmlns:wpg="http://schemas.microsoft.com/office/word/2010/wordprocessingGroup" xmlns:wpi="http://schemas.microsoft.com/office/word/2010/wordprocessingInk" xmlns:wne="http://schemas.microsoft.com/office/word/2006/wordml" xmlns:wps="http://schemas.microsoft.com/office/word/2010/wordprocessingShape" mc:Ignorable="w14 w15 w16se w16cid w16 w16cex w16sdtdh wp14">
   <w:abstractNum w:abstractNumId="0" w15:restartNumberingAfterBreak="0">
     <w:nsid w:val="02CA3518"/>
     <w:multiLevelType w:val="hybridMultilevel"/>
@@ -4410,68 +4493,68 @@
       </w:pPr>
     </w:lvl>
   </w:abstractNum>
-  <w:num w:numId="1">
+  <w:num w:numId="1" w16cid:durableId="788399456">
     <w:abstractNumId w:val="1"/>
   </w:num>
-  <w:num w:numId="2">
+  <w:num w:numId="2" w16cid:durableId="98914187">
     <w:abstractNumId w:val="12"/>
   </w:num>
-  <w:num w:numId="3">
+  <w:num w:numId="3" w16cid:durableId="784924689">
     <w:abstractNumId w:val="11"/>
   </w:num>
-  <w:num w:numId="4">
+  <w:num w:numId="4" w16cid:durableId="1577671046">
     <w:abstractNumId w:val="15"/>
   </w:num>
-  <w:num w:numId="5">
+  <w:num w:numId="5" w16cid:durableId="1517886753">
     <w:abstractNumId w:val="8"/>
   </w:num>
-  <w:num w:numId="6">
+  <w:num w:numId="6" w16cid:durableId="2133131839">
     <w:abstractNumId w:val="5"/>
   </w:num>
-  <w:num w:numId="7">
+  <w:num w:numId="7" w16cid:durableId="1610887898">
     <w:abstractNumId w:val="9"/>
   </w:num>
-  <w:num w:numId="8">
+  <w:num w:numId="8" w16cid:durableId="417599077">
     <w:abstractNumId w:val="17"/>
   </w:num>
-  <w:num w:numId="9">
+  <w:num w:numId="9" w16cid:durableId="1394506638">
     <w:abstractNumId w:val="18"/>
   </w:num>
-  <w:num w:numId="10">
+  <w:num w:numId="10" w16cid:durableId="2118478779">
     <w:abstractNumId w:val="10"/>
   </w:num>
-  <w:num w:numId="11">
+  <w:num w:numId="11" w16cid:durableId="1784957037">
     <w:abstractNumId w:val="7"/>
   </w:num>
-  <w:num w:numId="12">
+  <w:num w:numId="12" w16cid:durableId="746389904">
     <w:abstractNumId w:val="13"/>
   </w:num>
-  <w:num w:numId="13">
+  <w:num w:numId="13" w16cid:durableId="1731689566">
     <w:abstractNumId w:val="4"/>
   </w:num>
-  <w:num w:numId="14">
+  <w:num w:numId="14" w16cid:durableId="1125083469">
     <w:abstractNumId w:val="2"/>
   </w:num>
-  <w:num w:numId="15">
+  <w:num w:numId="15" w16cid:durableId="1786271767">
     <w:abstractNumId w:val="6"/>
   </w:num>
-  <w:num w:numId="16">
+  <w:num w:numId="16" w16cid:durableId="724257519">
     <w:abstractNumId w:val="16"/>
   </w:num>
-  <w:num w:numId="17">
+  <w:num w:numId="17" w16cid:durableId="1713774267">
     <w:abstractNumId w:val="3"/>
   </w:num>
-  <w:num w:numId="18">
+  <w:num w:numId="18" w16cid:durableId="1930851023">
     <w:abstractNumId w:val="0"/>
   </w:num>
-  <w:num w:numId="19">
+  <w:num w:numId="19" w16cid:durableId="1959334114">
     <w:abstractNumId w:val="14"/>
   </w:num>
 </w:numbering>
 </file>
 
 <file path=word/styles.xml><?xml version="1.0" encoding="utf-8"?>
-<w:styles xmlns:mc="http://schemas.openxmlformats.org/markup-compatibility/2006" xmlns:r="http://schemas.openxmlformats.org/officeDocument/2006/relationships" xmlns:w="http://schemas.openxmlformats.org/wordprocessingml/2006/main" xmlns:w14="http://schemas.microsoft.com/office/word/2010/wordml" xmlns:w15="http://schemas.microsoft.com/office/word/2012/wordml" xmlns:w16cid="http://schemas.microsoft.com/office/word/2016/wordml/cid" xmlns:w16se="http://schemas.microsoft.com/office/word/2015/wordml/symex" mc:Ignorable="w14 w15 w16se w16cid">
+<w:styles xmlns:mc="http://schemas.openxmlformats.org/markup-compatibility/2006" xmlns:r="http://schemas.openxmlformats.org/officeDocument/2006/relationships" xmlns:w="http://schemas.openxmlformats.org/wordprocessingml/2006/main" xmlns:w14="http://schemas.microsoft.com/office/word/2010/wordml" xmlns:w15="http://schemas.microsoft.com/office/word/2012/wordml" xmlns:w16cex="http://schemas.microsoft.com/office/word/2018/wordml/cex" xmlns:w16cid="http://schemas.microsoft.com/office/word/2016/wordml/cid" xmlns:w16="http://schemas.microsoft.com/office/word/2018/wordml" xmlns:w16sdtdh="http://schemas.microsoft.com/office/word/2020/wordml/sdtdatahash" xmlns:w16se="http://schemas.microsoft.com/office/word/2015/wordml/symex" mc:Ignorable="w14 w15 w16se w16cid w16 w16cex w16sdtdh">
   <w:docDefaults>
     <w:rPrDefault>
       <w:rPr>
@@ -4487,7 +4570,7 @@
       </w:pPr>
     </w:pPrDefault>
   </w:docDefaults>
-  <w:latentStyles w:defLockedState="0" w:defUIPriority="99" w:defSemiHidden="0" w:defUnhideWhenUsed="0" w:defQFormat="0" w:count="375">
+  <w:latentStyles w:defLockedState="0" w:defUIPriority="99" w:defSemiHidden="0" w:defUnhideWhenUsed="0" w:defQFormat="0" w:count="376">
     <w:lsdException w:name="Normal" w:uiPriority="0" w:qFormat="1"/>
     <w:lsdException w:name="heading 1" w:uiPriority="9" w:qFormat="1"/>
     <w:lsdException w:name="heading 2" w:semiHidden="1" w:uiPriority="9" w:unhideWhenUsed="1" w:qFormat="1"/>
@@ -4863,6 +4946,7 @@
     <w:lsdException w:name="Smart Hyperlink" w:semiHidden="1" w:unhideWhenUsed="1"/>
     <w:lsdException w:name="Hashtag" w:semiHidden="1" w:unhideWhenUsed="1"/>
     <w:lsdException w:name="Unresolved Mention" w:semiHidden="1" w:unhideWhenUsed="1"/>
+    <w:lsdException w:name="Smart Link" w:semiHidden="1" w:unhideWhenUsed="1"/>
   </w:latentStyles>
   <w:style w:type="paragraph" w:default="1" w:styleId="Normal">
     <w:name w:val="Normal"/>
@@ -5468,24 +5552,6 @@
 </file>
 
 <file path=customXml/item1.xml><?xml version="1.0" encoding="utf-8"?>
-<p:properties xmlns:p="http://schemas.microsoft.com/office/2006/metadata/properties" xmlns:xsi="http://www.w3.org/2001/XMLSchema-instance" xmlns:pc="http://schemas.microsoft.com/office/infopath/2007/PartnerControls">
-  <documentManagement>
-    <_ip_UnifiedCompliancePolicyUIAction xmlns="http://schemas.microsoft.com/sharepoint/v3" xsi:nil="true"/>
-    <_ip_UnifiedCompliancePolicyProperties xmlns="http://schemas.microsoft.com/sharepoint/v3" xsi:nil="true"/>
-  </documentManagement>
-</p:properties>
-</file>
-
-<file path=customXml/item2.xml><?xml version="1.0" encoding="utf-8"?>
-<?mso-contentType ?>
-<FormTemplates xmlns="http://schemas.microsoft.com/sharepoint/v3/contenttype/forms">
-  <Display>DocumentLibraryForm</Display>
-  <Edit>DocumentLibraryForm</Edit>
-  <New>DocumentLibraryForm</New>
-</FormTemplates>
-</file>
-
-<file path=customXml/item3.xml><?xml version="1.0" encoding="utf-8"?>
 <ct:contentTypeSchema xmlns:ct="http://schemas.microsoft.com/office/2006/metadata/contentType" xmlns:ma="http://schemas.microsoft.com/office/2006/metadata/properties/metaAttributes" ct:_="" ma:_="" ma:contentTypeName="Document" ma:contentTypeID="0x010100F5BBFD274AF0C94F8D4EFC5AC9B02650" ma:contentTypeVersion="14" ma:contentTypeDescription="Create a new document." ma:contentTypeScope="" ma:versionID="19fa81e4e855400883f339242ce0eeab">
   <xsd:schema xmlns:xsd="http://www.w3.org/2001/XMLSchema" xmlns:xs="http://www.w3.org/2001/XMLSchema" xmlns:p="http://schemas.microsoft.com/office/2006/metadata/properties" xmlns:ns1="http://schemas.microsoft.com/sharepoint/v3" xmlns:ns3="152ed953-bece-4e1b-b7ab-00db67547a6c" xmlns:ns4="d066ca15-1491-467f-a86a-94bd06629f0a" targetNamespace="http://schemas.microsoft.com/office/2006/metadata/properties" ma:root="true" ma:fieldsID="f16de5b821a45a13481af732d499201a" ns1:_="" ns3:_="" ns4:_="">
     <xsd:import namespace="http://schemas.microsoft.com/sharepoint/v3"/>
@@ -5719,29 +5785,29 @@
 </ct:contentTypeSchema>
 </file>
 
-<file path=customXml/item4.xml><?xml version="1.0" encoding="utf-8"?>
+<file path=customXml/item2.xml><?xml version="1.0" encoding="utf-8"?>
 <b:Sources xmlns:b="http://schemas.openxmlformats.org/officeDocument/2006/bibliography" xmlns="http://schemas.openxmlformats.org/officeDocument/2006/bibliography" SelectedStyle="\APASixthEditionOfficeOnline.xsl" StyleName="APA" Version="6"/>
 </file>
 
-<file path=customXml/itemProps1.xml><?xml version="1.0" encoding="utf-8"?>
-<ds:datastoreItem xmlns:ds="http://schemas.openxmlformats.org/officeDocument/2006/customXml" ds:itemID="{166EB9E3-5BCD-4FDA-ADDC-B2DFA3A1E6BA}">
-  <ds:schemaRefs>
-    <ds:schemaRef ds:uri="http://schemas.microsoft.com/office/2006/metadata/properties"/>
-    <ds:schemaRef ds:uri="http://schemas.microsoft.com/office/infopath/2007/PartnerControls"/>
-    <ds:schemaRef ds:uri="http://schemas.microsoft.com/sharepoint/v3"/>
-  </ds:schemaRefs>
-</ds:datastoreItem>
+<file path=customXml/item3.xml><?xml version="1.0" encoding="utf-8"?>
+<?mso-contentType ?>
+<FormTemplates xmlns="http://schemas.microsoft.com/sharepoint/v3/contenttype/forms">
+  <Display>DocumentLibraryForm</Display>
+  <Edit>DocumentLibraryForm</Edit>
+  <New>DocumentLibraryForm</New>
+</FormTemplates>
 </file>
 
-<file path=customXml/itemProps2.xml><?xml version="1.0" encoding="utf-8"?>
-<ds:datastoreItem xmlns:ds="http://schemas.openxmlformats.org/officeDocument/2006/customXml" ds:itemID="{464FE3BA-3278-450F-A686-BC42B538DA33}">
-  <ds:schemaRefs>
-    <ds:schemaRef ds:uri="http://schemas.microsoft.com/sharepoint/v3/contenttype/forms"/>
-  </ds:schemaRefs>
-</ds:datastoreItem>
+<file path=customXml/item4.xml><?xml version="1.0" encoding="utf-8"?>
+<p:properties xmlns:p="http://schemas.microsoft.com/office/2006/metadata/properties" xmlns:xsi="http://www.w3.org/2001/XMLSchema-instance" xmlns:pc="http://schemas.microsoft.com/office/infopath/2007/PartnerControls">
+  <documentManagement>
+    <_ip_UnifiedCompliancePolicyUIAction xmlns="http://schemas.microsoft.com/sharepoint/v3" xsi:nil="true"/>
+    <_ip_UnifiedCompliancePolicyProperties xmlns="http://schemas.microsoft.com/sharepoint/v3" xsi:nil="true"/>
+  </documentManagement>
+</p:properties>
 </file>
 
-<file path=customXml/itemProps3.xml><?xml version="1.0" encoding="utf-8"?>
+<file path=customXml/itemProps1.xml><?xml version="1.0" encoding="utf-8"?>
 <ds:datastoreItem xmlns:ds="http://schemas.openxmlformats.org/officeDocument/2006/customXml" ds:itemID="{506CF267-F3D8-45A8-BDDE-ED43F26DDED4}">
   <ds:schemaRefs>
     <ds:schemaRef ds:uri="http://schemas.microsoft.com/office/2006/metadata/contentType"/>
@@ -5761,10 +5827,28 @@
 </ds:datastoreItem>
 </file>
 
-<file path=customXml/itemProps4.xml><?xml version="1.0" encoding="utf-8"?>
+<file path=customXml/itemProps2.xml><?xml version="1.0" encoding="utf-8"?>
 <ds:datastoreItem xmlns:ds="http://schemas.openxmlformats.org/officeDocument/2006/customXml" ds:itemID="{B9ABD5A4-CF01-43A0-A014-FFB58C5081E7}">
   <ds:schemaRefs>
     <ds:schemaRef ds:uri="http://schemas.openxmlformats.org/officeDocument/2006/bibliography"/>
   </ds:schemaRefs>
 </ds:datastoreItem>
+</file>
+
+<file path=customXml/itemProps3.xml><?xml version="1.0" encoding="utf-8"?>
+<ds:datastoreItem xmlns:ds="http://schemas.openxmlformats.org/officeDocument/2006/customXml" ds:itemID="{464FE3BA-3278-450F-A686-BC42B538DA33}">
+  <ds:schemaRefs>
+    <ds:schemaRef ds:uri="http://schemas.microsoft.com/sharepoint/v3/contenttype/forms"/>
+  </ds:schemaRefs>
+</ds:datastoreItem>
+</file>
+
+<file path=customXml/itemProps4.xml><?xml version="1.0" encoding="utf-8"?>
+<ds:datastoreItem xmlns:ds="http://schemas.openxmlformats.org/officeDocument/2006/customXml" ds:itemID="{166EB9E3-5BCD-4FDA-ADDC-B2DFA3A1E6BA}">
+  <ds:schemaRefs>
+    <ds:schemaRef ds:uri="http://schemas.microsoft.com/office/2006/metadata/properties"/>
+    <ds:schemaRef ds:uri="http://schemas.microsoft.com/office/infopath/2007/PartnerControls"/>
+    <ds:schemaRef ds:uri="http://schemas.microsoft.com/sharepoint/v3"/>
+  </ds:schemaRefs>
+</ds:datastoreItem>
 </file>
</xml_diff>